<commit_message>
951980_1 Added the 23rd rephrasing KB.
</commit_message>
<xml_diff>
--- a/KB-PDF-category/How to convert XPS to PDF document in ASP.NET Core.docx
+++ b/KB-PDF-category/How to convert XPS to PDF document in ASP.NET Core.docx
@@ -14,7 +14,14 @@
           <w:b/>
           <w:bCs/>
         </w:rPr>
-        <w:t>How to convert XPS to PDF document in ASP.NET Core</w:t>
+        <w:t>Convert XPS to PDF in .NET Core Using Syncfusion</w:t>
+      </w:r>
+      <w:r>
+        <w:rPr>
+          <w:b/>
+          <w:bCs/>
+        </w:rPr>
+        <w:t xml:space="preserve"> </w:t>
       </w:r>
     </w:p>
     <w:p>
@@ -30,40 +37,97 @@
         </w:r>
       </w:hyperlink>
       <w:r>
-        <w:t xml:space="preserve"> used to create, read, and edit PDF documents programmatically without Adobe dependencies. Using this library, you can convert XPS </w:t>
-      </w:r>
-      <w:proofErr w:type="gramStart"/>
-      <w:r>
-        <w:t>document</w:t>
-      </w:r>
-      <w:proofErr w:type="gramEnd"/>
-      <w:r>
-        <w:t xml:space="preserve"> to PDF in ASP.NET core.</w:t>
-      </w:r>
-    </w:p>
-    <w:p>
-      <w:r>
-        <w:t>Steps to convert XPS to PDF document programmatically:</w:t>
-      </w:r>
-    </w:p>
-    <w:p>
-      <w:pPr>
-        <w:numPr>
-          <w:ilvl w:val="0"/>
-          <w:numId w:val="1"/>
-        </w:numPr>
-      </w:pPr>
-      <w:r>
-        <w:t>Create a new C# console application project.</w:t>
-      </w:r>
-    </w:p>
-    <w:p>
-      <w:r>
+        <w:t> used to create, read, and edit PDF documents programmatically without Adobe dependencies</w:t>
+      </w:r>
+      <w:r>
+        <w:t xml:space="preserve"> </w:t>
+      </w:r>
+      <w:r>
+        <w:t>This guide demonstrates how to perform SVG to PDF conversions efficiently.</w:t>
+      </w:r>
+    </w:p>
+    <w:p>
+      <w:pPr>
+        <w:rPr>
+          <w:b/>
+          <w:bCs/>
+        </w:rPr>
+      </w:pPr>
+      <w:r>
+        <w:rPr>
+          <w:b/>
+          <w:bCs/>
+        </w:rPr>
+        <w:t xml:space="preserve">Steps to </w:t>
+      </w:r>
+      <w:r>
+        <w:rPr>
+          <w:b/>
+          <w:bCs/>
+        </w:rPr>
+        <w:t>c</w:t>
+      </w:r>
+      <w:r>
+        <w:rPr>
+          <w:b/>
+          <w:bCs/>
+        </w:rPr>
+        <w:t xml:space="preserve">onvert SVG to PDF </w:t>
+      </w:r>
+      <w:r>
+        <w:rPr>
+          <w:b/>
+          <w:bCs/>
+        </w:rPr>
+        <w:t>p</w:t>
+      </w:r>
+      <w:r>
+        <w:rPr>
+          <w:b/>
+          <w:bCs/>
+        </w:rPr>
+        <w:t>rogrammatically</w:t>
+      </w:r>
+      <w:r>
+        <w:rPr>
+          <w:b/>
+          <w:bCs/>
+        </w:rPr>
+        <w:t>:</w:t>
+      </w:r>
+    </w:p>
+    <w:p>
+      <w:r>
+        <w:t>1</w:t>
+      </w:r>
+      <w:r>
+        <w:rPr>
+          <w:b/>
+          <w:bCs/>
+        </w:rPr>
+        <w:t>. Create a New Project</w:t>
+      </w:r>
+      <w:r>
+        <w:t>:</w:t>
+      </w:r>
+      <w:r>
+        <w:t xml:space="preserve"> </w:t>
+      </w:r>
+      <w:r>
+        <w:t>Start a new Console application in .NET Core to facilitate the HTML-to-PDF conversion process.</w:t>
+      </w:r>
+      <w:r>
+        <w:t xml:space="preserve"> </w:t>
+      </w:r>
+      <w:r>
+        <w:rPr>
+          <w:noProof/>
+        </w:rPr>
         <w:drawing>
-          <wp:inline distT="0" distB="0" distL="0" distR="0" wp14:anchorId="6EB1D659" wp14:editId="35FD855B">
-            <wp:extent cx="5943600" cy="3634740"/>
-            <wp:effectExtent l="0" t="0" r="0" b="3810"/>
-            <wp:docPr id="1746814334" name="Picture 6" descr="Create a console application in Visual Studio"/>
+          <wp:inline distT="0" distB="0" distL="0" distR="0" wp14:anchorId="3FAA66EE" wp14:editId="073B9693">
+            <wp:extent cx="5943600" cy="3190240"/>
+            <wp:effectExtent l="0" t="0" r="0" b="0"/>
+            <wp:docPr id="2084309583" name="Picture 1" descr="Console sample creation"/>
             <wp:cNvGraphicFramePr>
               <a:graphicFrameLocks xmlns:a="http://schemas.openxmlformats.org/drawingml/2006/main" noChangeAspect="1"/>
             </wp:cNvGraphicFramePr>
@@ -71,7 +135,7 @@
               <a:graphicData uri="http://schemas.openxmlformats.org/drawingml/2006/picture">
                 <pic:pic xmlns:pic="http://schemas.openxmlformats.org/drawingml/2006/picture">
                   <pic:nvPicPr>
-                    <pic:cNvPr id="0" name="Picture 16" descr="Create a console application in Visual Studio"/>
+                    <pic:cNvPr id="0" name="Picture 1" descr="Console sample creation"/>
                     <pic:cNvPicPr>
                       <a:picLocks noChangeAspect="1" noChangeArrowheads="1"/>
                     </pic:cNvPicPr>
@@ -92,7 +156,7 @@
                   <pic:spPr bwMode="auto">
                     <a:xfrm>
                       <a:off x="0" y="0"/>
-                      <a:ext cx="5943600" cy="3634740"/>
+                      <a:ext cx="5943600" cy="3190240"/>
                     </a:xfrm>
                     <a:prstGeom prst="rect">
                       <a:avLst/>
@@ -110,39 +174,40 @@
       </w:r>
     </w:p>
     <w:p>
-      <w:pPr>
-        <w:numPr>
-          <w:ilvl w:val="0"/>
-          <w:numId w:val="2"/>
-        </w:numPr>
-      </w:pPr>
-      <w:r>
-        <w:t>Install the </w:t>
-      </w:r>
-      <w:proofErr w:type="spellStart"/>
-      <w:r>
-        <w:fldChar w:fldCharType="begin"/>
-      </w:r>
-      <w:r>
-        <w:instrText>HYPERLINK "https://www.nuget.org/packages/Syncfusion.XpsToPdfConverter.Net.Core" \t "_blank"</w:instrText>
-      </w:r>
-      <w:r>
-        <w:fldChar w:fldCharType="separate"/>
+      <w:r>
+        <w:t>2.</w:t>
+      </w:r>
+      <w:r>
+        <w:t xml:space="preserve"> </w:t>
       </w:r>
       <w:r>
         <w:rPr>
-          <w:rStyle w:val="Hyperlink"/>
+          <w:b/>
+          <w:bCs/>
         </w:rPr>
-        <w:t>Syncfusion.XpsToPdfConverter.Net.Core</w:t>
-      </w:r>
-      <w:proofErr w:type="spellEnd"/>
-      <w:r>
-        <w:fldChar w:fldCharType="end"/>
-      </w:r>
-      <w:r>
-        <w:t> NuGet package as a reference to your .NET Framework application from </w:t>
+        <w:t>Install Required Packages</w:t>
+      </w:r>
+      <w:r>
+        <w:t>: Add the</w:t>
+      </w:r>
+      <w:r>
+        <w:t> </w:t>
       </w:r>
       <w:hyperlink r:id="rId7" w:tgtFrame="_blank" w:history="1">
+        <w:r>
+          <w:rPr>
+            <w:rStyle w:val="Hyperlink"/>
+          </w:rPr>
+          <w:t>Syncfusion.XpsToPdfConverter.Net.Core</w:t>
+        </w:r>
+      </w:hyperlink>
+      <w:r>
+        <w:t xml:space="preserve"> NuGet </w:t>
+      </w:r>
+      <w:r>
+        <w:t xml:space="preserve">package from </w:t>
+      </w:r>
+      <w:hyperlink r:id="rId8" w:history="1">
         <w:r>
           <w:rPr>
             <w:rStyle w:val="Hyperlink"/>
@@ -151,16 +216,20 @@
         </w:r>
       </w:hyperlink>
       <w:r>
+        <w:t xml:space="preserve"> to your project</w:t>
+      </w:r>
+      <w:r>
         <w:t>.</w:t>
       </w:r>
     </w:p>
     <w:p>
       <w:r>
+        <w:lastRenderedPageBreak/>
         <w:drawing>
-          <wp:inline distT="0" distB="0" distL="0" distR="0" wp14:anchorId="3779119D" wp14:editId="4FC02FF7">
-            <wp:extent cx="5943600" cy="1432560"/>
+          <wp:inline distT="0" distB="0" distL="0" distR="0" wp14:anchorId="657E44D7" wp14:editId="496080D8">
+            <wp:extent cx="5943600" cy="3075940"/>
             <wp:effectExtent l="0" t="0" r="0" b="0"/>
-            <wp:docPr id="240185168" name="Picture 5" descr="Refer NuGet to the project"/>
+            <wp:docPr id="875527651" name="Picture 1"/>
             <wp:cNvGraphicFramePr>
               <a:graphicFrameLocks xmlns:a="http://schemas.openxmlformats.org/drawingml/2006/main" noChangeAspect="1"/>
             </wp:cNvGraphicFramePr>
@@ -168,36 +237,23 @@
               <a:graphicData uri="http://schemas.openxmlformats.org/drawingml/2006/picture">
                 <pic:pic xmlns:pic="http://schemas.openxmlformats.org/drawingml/2006/picture">
                   <pic:nvPicPr>
-                    <pic:cNvPr id="0" name="Picture 17" descr="Refer NuGet to the project"/>
-                    <pic:cNvPicPr>
-                      <a:picLocks noChangeAspect="1" noChangeArrowheads="1"/>
-                    </pic:cNvPicPr>
+                    <pic:cNvPr id="875527651" name=""/>
+                    <pic:cNvPicPr/>
                   </pic:nvPicPr>
                   <pic:blipFill>
-                    <a:blip r:embed="rId8">
-                      <a:extLst>
-                        <a:ext uri="{28A0092B-C50C-407E-A947-70E740481C1C}">
-                          <a14:useLocalDpi xmlns:a14="http://schemas.microsoft.com/office/drawing/2010/main" val="0"/>
-                        </a:ext>
-                      </a:extLst>
-                    </a:blip>
-                    <a:srcRect/>
+                    <a:blip r:embed="rId9"/>
                     <a:stretch>
                       <a:fillRect/>
                     </a:stretch>
                   </pic:blipFill>
-                  <pic:spPr bwMode="auto">
+                  <pic:spPr>
                     <a:xfrm>
                       <a:off x="0" y="0"/>
-                      <a:ext cx="5943600" cy="1432560"/>
+                      <a:ext cx="5943600" cy="3075940"/>
                     </a:xfrm>
                     <a:prstGeom prst="rect">
                       <a:avLst/>
                     </a:prstGeom>
-                    <a:noFill/>
-                    <a:ln>
-                      <a:noFill/>
-                    </a:ln>
                   </pic:spPr>
                 </pic:pic>
               </a:graphicData>
@@ -207,22 +263,37 @@
       </w:r>
     </w:p>
     <w:p>
-      <w:pPr>
-        <w:numPr>
-          <w:ilvl w:val="0"/>
-          <w:numId w:val="3"/>
-        </w:numPr>
-      </w:pPr>
-      <w:r>
-        <w:t xml:space="preserve">Include the following namespaces in </w:t>
-      </w:r>
-      <w:proofErr w:type="spellStart"/>
-      <w:r>
+      <w:r>
+        <w:t>3.</w:t>
+      </w:r>
+      <w:r>
+        <w:t xml:space="preserve"> </w:t>
+      </w:r>
+      <w:r>
+        <w:rPr>
+          <w:b/>
+          <w:bCs/>
+        </w:rPr>
+        <w:t>Add Necessary Namespaces</w:t>
+      </w:r>
+      <w:r>
+        <w:t>:</w:t>
+      </w:r>
+      <w:r>
+        <w:t xml:space="preserve"> </w:t>
+      </w:r>
+      <w:r>
+        <w:t xml:space="preserve">Include the essential namespaces in your </w:t>
+      </w:r>
+      <w:r>
+        <w:rPr>
+          <w:b/>
+          <w:bCs/>
+        </w:rPr>
         <w:t>Program.cs</w:t>
       </w:r>
-      <w:proofErr w:type="spellEnd"/>
-      <w:r>
-        <w:t> file.</w:t>
+      <w:r>
+        <w:t xml:space="preserve"> file</w:t>
       </w:r>
     </w:p>
     <w:p>
@@ -234,108 +305,79 @@
         <w:t>C#</w:t>
       </w:r>
     </w:p>
-    <w:p>
+    <w:tbl>
+      <w:tblPr>
+        <w:tblStyle w:val="TableGrid"/>
+        <w:tblW w:w="0" w:type="auto"/>
+        <w:tblLook w:val="04A0" w:firstRow="1" w:lastRow="0" w:firstColumn="1" w:lastColumn="0" w:noHBand="0" w:noVBand="1"/>
+      </w:tblPr>
+      <w:tblGrid>
+        <w:gridCol w:w="9350"/>
+      </w:tblGrid>
+      <w:tr>
+        <w:tc>
+          <w:tcPr>
+            <w:tcW w:w="9350" w:type="dxa"/>
+          </w:tcPr>
+          <w:p>
+            <w:r>
+              <w:rPr>
+                <w:b/>
+                <w:bCs/>
+              </w:rPr>
+              <w:t>using</w:t>
+            </w:r>
+            <w:r>
+              <w:t xml:space="preserve"> Syncfusion.Pdf;</w:t>
+            </w:r>
+          </w:p>
+          <w:p>
+            <w:r>
+              <w:rPr>
+                <w:b/>
+                <w:bCs/>
+              </w:rPr>
+              <w:t>using</w:t>
+            </w:r>
+            <w:r>
+              <w:t xml:space="preserve"> Syncfusion.XPS;</w:t>
+            </w:r>
+          </w:p>
+        </w:tc>
+      </w:tr>
+    </w:tbl>
+    <w:p/>
+    <w:p>
+      <w:r>
+        <w:t>4.</w:t>
+      </w:r>
+      <w:r>
+        <w:t xml:space="preserve"> </w:t>
+      </w:r>
       <w:r>
         <w:rPr>
           <w:b/>
           <w:bCs/>
         </w:rPr>
-        <w:lastRenderedPageBreak/>
-        <w:t>using</w:t>
+        <w:t>Implement the Conversion Logic</w:t>
+      </w:r>
+      <w:r>
+        <w:t>:</w:t>
       </w:r>
       <w:r>
         <w:t xml:space="preserve"> </w:t>
       </w:r>
-      <w:proofErr w:type="spellStart"/>
-      <w:r>
-        <w:t>Syncfusion.</w:t>
-      </w:r>
-      <w:proofErr w:type="gramStart"/>
-      <w:r>
-        <w:t>Pdf</w:t>
-      </w:r>
-      <w:proofErr w:type="spellEnd"/>
-      <w:r>
-        <w:t>;</w:t>
-      </w:r>
-      <w:proofErr w:type="gramEnd"/>
-    </w:p>
-    <w:p>
-      <w:r>
+      <w:r>
+        <w:t>Utilize the following code to convert XPS documents to PDFs</w:t>
+      </w:r>
+    </w:p>
+    <w:p>
+      <w:pPr>
         <w:rPr>
           <w:b/>
           <w:bCs/>
         </w:rPr>
-        <w:t>using</w:t>
-      </w:r>
-      <w:r>
-        <w:t xml:space="preserve"> </w:t>
-      </w:r>
-      <w:proofErr w:type="spellStart"/>
-      <w:proofErr w:type="gramStart"/>
-      <w:r>
-        <w:t>Syncfusion.XPS</w:t>
-      </w:r>
-      <w:proofErr w:type="spellEnd"/>
-      <w:r>
-        <w:t>;</w:t>
-      </w:r>
-      <w:proofErr w:type="gramEnd"/>
-    </w:p>
-    <w:p>
-      <w:pPr>
-        <w:numPr>
-          <w:ilvl w:val="0"/>
-          <w:numId w:val="4"/>
-        </w:numPr>
-      </w:pPr>
-      <w:r>
-        <w:t xml:space="preserve">The following code explains how to convert XPS to PDF. Convert the </w:t>
-      </w:r>
-      <w:proofErr w:type="spellStart"/>
-      <w:r>
-        <w:t>XPSToPDF</w:t>
-      </w:r>
-      <w:proofErr w:type="spellEnd"/>
-      <w:r>
-        <w:t xml:space="preserve"> document using the </w:t>
-      </w:r>
-      <w:hyperlink r:id="rId9" w:tgtFrame="_blank" w:history="1">
-        <w:r>
-          <w:rPr>
-            <w:rStyle w:val="Hyperlink"/>
-          </w:rPr>
-          <w:t>Convert</w:t>
-        </w:r>
-      </w:hyperlink>
-      <w:r>
-        <w:t> method available in </w:t>
-      </w:r>
-      <w:proofErr w:type="spellStart"/>
-      <w:r>
-        <w:fldChar w:fldCharType="begin"/>
-      </w:r>
-      <w:r>
-        <w:instrText>HYPERLINK "https://help.syncfusion.com/cr/file-formats/Syncfusion.Pdf.Base~Syncfusion.XPS.XPSToPdfConverter.html" \t "_blank"</w:instrText>
-      </w:r>
-      <w:r>
-        <w:fldChar w:fldCharType="separate"/>
-      </w:r>
-      <w:r>
-        <w:rPr>
-          <w:rStyle w:val="Hyperlink"/>
-        </w:rPr>
-        <w:t>XPSToPDFConverter</w:t>
-      </w:r>
-      <w:proofErr w:type="spellEnd"/>
-      <w:r>
-        <w:fldChar w:fldCharType="end"/>
-      </w:r>
-      <w:r>
-        <w:t> class .</w:t>
-      </w:r>
-    </w:p>
-    <w:p>
+      </w:pPr>
       <w:r>
         <w:rPr>
           <w:b/>
@@ -344,256 +386,177 @@
         <w:t>C#</w:t>
       </w:r>
     </w:p>
-    <w:p>
-      <w:r>
-        <w:t>//Initialize XPS to PDF converter</w:t>
-      </w:r>
-    </w:p>
-    <w:p>
-      <w:r>
-        <w:t> </w:t>
-      </w:r>
-    </w:p>
-    <w:p>
-      <w:proofErr w:type="spellStart"/>
-      <w:r>
-        <w:t>XPSToPdfConverter</w:t>
-      </w:r>
-      <w:proofErr w:type="spellEnd"/>
-      <w:r>
-        <w:t xml:space="preserve"> converter = new </w:t>
-      </w:r>
-      <w:proofErr w:type="spellStart"/>
-      <w:proofErr w:type="gramStart"/>
-      <w:r>
-        <w:t>XPSToPdfConverter</w:t>
-      </w:r>
-      <w:proofErr w:type="spellEnd"/>
-      <w:r>
-        <w:t>();</w:t>
-      </w:r>
-      <w:proofErr w:type="gramEnd"/>
-    </w:p>
-    <w:p>
-      <w:r>
-        <w:t> </w:t>
-      </w:r>
-    </w:p>
-    <w:p>
-      <w:r>
-        <w:t xml:space="preserve">//Open the XPS file as </w:t>
-      </w:r>
-      <w:proofErr w:type="gramStart"/>
-      <w:r>
-        <w:t>stream</w:t>
-      </w:r>
-      <w:proofErr w:type="gramEnd"/>
-    </w:p>
-    <w:p>
-      <w:r>
-        <w:t> </w:t>
-      </w:r>
-    </w:p>
-    <w:p>
-      <w:proofErr w:type="spellStart"/>
-      <w:r>
-        <w:t>FileStream</w:t>
-      </w:r>
-      <w:proofErr w:type="spellEnd"/>
-      <w:r>
-        <w:t xml:space="preserve"> </w:t>
-      </w:r>
-      <w:proofErr w:type="spellStart"/>
-      <w:r>
-        <w:t>fileStream</w:t>
-      </w:r>
-      <w:proofErr w:type="spellEnd"/>
-      <w:r>
-        <w:t xml:space="preserve"> = new </w:t>
-      </w:r>
-      <w:proofErr w:type="spellStart"/>
-      <w:proofErr w:type="gramStart"/>
-      <w:r>
-        <w:t>FileStream</w:t>
-      </w:r>
-      <w:proofErr w:type="spellEnd"/>
-      <w:r>
-        <w:t>(</w:t>
-      </w:r>
-      <w:proofErr w:type="gramEnd"/>
-      <w:r>
-        <w:t>“</w:t>
-      </w:r>
-      <w:proofErr w:type="spellStart"/>
-      <w:r>
-        <w:rPr>
-          <w:b/>
-          <w:bCs/>
-        </w:rPr>
-        <w:t>Input</w:t>
-      </w:r>
-      <w:r>
-        <w:t>.xps</w:t>
-      </w:r>
-      <w:proofErr w:type="spellEnd"/>
-      <w:r>
-        <w:t xml:space="preserve">", </w:t>
-      </w:r>
-      <w:proofErr w:type="spellStart"/>
-      <w:r>
-        <w:t>FileMode.</w:t>
-      </w:r>
-      <w:r>
-        <w:rPr>
-          <w:b/>
-          <w:bCs/>
-        </w:rPr>
-        <w:t>Open</w:t>
-      </w:r>
-      <w:proofErr w:type="spellEnd"/>
-      <w:r>
-        <w:t xml:space="preserve">, </w:t>
-      </w:r>
-      <w:proofErr w:type="spellStart"/>
-      <w:r>
-        <w:t>FileAccess.ReadWrite</w:t>
-      </w:r>
-      <w:proofErr w:type="spellEnd"/>
-      <w:proofErr w:type="gramStart"/>
-      <w:r>
-        <w:t>);</w:t>
-      </w:r>
-      <w:proofErr w:type="gramEnd"/>
-    </w:p>
-    <w:p>
-      <w:r>
-        <w:t> </w:t>
-      </w:r>
-    </w:p>
-    <w:p>
-      <w:r>
-        <w:t>//Convert the XPS to PDF</w:t>
-      </w:r>
-    </w:p>
-    <w:p>
-      <w:r>
-        <w:t> </w:t>
-      </w:r>
-    </w:p>
-    <w:p>
-      <w:proofErr w:type="spellStart"/>
-      <w:r>
-        <w:t>PdfDocument</w:t>
-      </w:r>
-      <w:proofErr w:type="spellEnd"/>
-      <w:r>
-        <w:t xml:space="preserve"> document = </w:t>
-      </w:r>
-      <w:proofErr w:type="spellStart"/>
-      <w:proofErr w:type="gramStart"/>
-      <w:r>
-        <w:t>converter.Convert</w:t>
-      </w:r>
-      <w:proofErr w:type="spellEnd"/>
-      <w:proofErr w:type="gramEnd"/>
-      <w:r>
-        <w:t>(</w:t>
-      </w:r>
-      <w:proofErr w:type="spellStart"/>
-      <w:r>
-        <w:t>fileStream</w:t>
-      </w:r>
-      <w:proofErr w:type="spellEnd"/>
-      <w:proofErr w:type="gramStart"/>
-      <w:r>
-        <w:t>);</w:t>
-      </w:r>
-      <w:proofErr w:type="gramEnd"/>
-    </w:p>
-    <w:p>
-      <w:r>
-        <w:t> </w:t>
-      </w:r>
-    </w:p>
-    <w:p>
-      <w:r>
-        <w:t>//Creating the stream object</w:t>
-      </w:r>
-    </w:p>
-    <w:p>
-      <w:r>
-        <w:t> </w:t>
-      </w:r>
-    </w:p>
-    <w:p>
-      <w:proofErr w:type="spellStart"/>
-      <w:r>
-        <w:t>MemoryStream</w:t>
-      </w:r>
-      <w:proofErr w:type="spellEnd"/>
-      <w:r>
-        <w:t xml:space="preserve"> stream = new </w:t>
-      </w:r>
-      <w:proofErr w:type="spellStart"/>
-      <w:proofErr w:type="gramStart"/>
-      <w:r>
-        <w:t>MemoryStream</w:t>
-      </w:r>
-      <w:proofErr w:type="spellEnd"/>
-      <w:r>
-        <w:t>();</w:t>
-      </w:r>
-      <w:proofErr w:type="gramEnd"/>
-    </w:p>
-    <w:p>
-      <w:r>
-        <w:t> </w:t>
-      </w:r>
-    </w:p>
-    <w:p>
-      <w:r>
-        <w:t>//Save the document into stream</w:t>
-      </w:r>
-    </w:p>
-    <w:p>
-      <w:r>
-        <w:t> </w:t>
-      </w:r>
-    </w:p>
-    <w:p>
-      <w:proofErr w:type="spellStart"/>
-      <w:proofErr w:type="gramStart"/>
-      <w:r>
-        <w:t>document.</w:t>
-      </w:r>
-      <w:r>
-        <w:rPr>
-          <w:b/>
-          <w:bCs/>
-        </w:rPr>
-        <w:t>Save</w:t>
-      </w:r>
-      <w:proofErr w:type="spellEnd"/>
-      <w:proofErr w:type="gramEnd"/>
-      <w:r>
-        <w:t>(stream</w:t>
-      </w:r>
-      <w:proofErr w:type="gramStart"/>
-      <w:r>
-        <w:t>);</w:t>
-      </w:r>
-      <w:proofErr w:type="gramEnd"/>
-    </w:p>
-    <w:p>
-      <w:r>
-        <w:t> </w:t>
-      </w:r>
-    </w:p>
-    <w:p>
-      <w:r>
-        <w:t>//If the position is not set to '0' then the PDF will be empty</w:t>
-      </w:r>
-    </w:p>
+    <w:tbl>
+      <w:tblPr>
+        <w:tblStyle w:val="TableGrid"/>
+        <w:tblW w:w="0" w:type="auto"/>
+        <w:tblLook w:val="04A0" w:firstRow="1" w:lastRow="0" w:firstColumn="1" w:lastColumn="0" w:noHBand="0" w:noVBand="1"/>
+      </w:tblPr>
+      <w:tblGrid>
+        <w:gridCol w:w="9350"/>
+      </w:tblGrid>
+      <w:tr>
+        <w:tc>
+          <w:tcPr>
+            <w:tcW w:w="9350" w:type="dxa"/>
+          </w:tcPr>
+          <w:p>
+            <w:r>
+              <w:t>// Initialize XPS to PDF converter</w:t>
+            </w:r>
+          </w:p>
+          <w:p>
+            <w:r>
+              <w:t>XPSToPdfConverter converter = new XPSToPdfConverter();</w:t>
+            </w:r>
+          </w:p>
+          <w:p/>
+          <w:p>
+            <w:r>
+              <w:t>// Open the XPS file as stream</w:t>
+            </w:r>
+          </w:p>
+          <w:p>
+            <w:r>
+              <w:t>using (FileStream fileStream = new FileStream("Input.xps", FileMode.Open, FileAccess.ReadWrite))</w:t>
+            </w:r>
+          </w:p>
+          <w:p>
+            <w:r>
+              <w:t>{</w:t>
+            </w:r>
+          </w:p>
+          <w:p>
+            <w:r>
+              <w:t xml:space="preserve">    // Convert the XPS to PDF</w:t>
+            </w:r>
+          </w:p>
+          <w:p>
+            <w:r>
+              <w:t xml:space="preserve">    PdfDocument document = converter.Convert(fileStream);</w:t>
+            </w:r>
+          </w:p>
+          <w:p/>
+          <w:p>
+            <w:r>
+              <w:t xml:space="preserve">    // Creating the stream object</w:t>
+            </w:r>
+          </w:p>
+          <w:p>
+            <w:r>
+              <w:t xml:space="preserve">    using (MemoryStream stream = new MemoryStream())</w:t>
+            </w:r>
+          </w:p>
+          <w:p>
+            <w:r>
+              <w:t xml:space="preserve">    {</w:t>
+            </w:r>
+          </w:p>
+          <w:p>
+            <w:r>
+              <w:t xml:space="preserve">        // Save the document into stream</w:t>
+            </w:r>
+          </w:p>
+          <w:p>
+            <w:r>
+              <w:lastRenderedPageBreak/>
+              <w:t xml:space="preserve">        document.Save(stream);</w:t>
+            </w:r>
+          </w:p>
+          <w:p/>
+          <w:p>
+            <w:r>
+              <w:t xml:space="preserve">        // Set the stream position to '0' to ensure it's not empty</w:t>
+            </w:r>
+          </w:p>
+          <w:p>
+            <w:r>
+              <w:t xml:space="preserve">        stream.Position = 0;</w:t>
+            </w:r>
+          </w:p>
+          <w:p/>
+          <w:p>
+            <w:r>
+              <w:t xml:space="preserve">        // Define ContentType for the PDF file</w:t>
+            </w:r>
+          </w:p>
+          <w:p>
+            <w:r>
+              <w:t xml:space="preserve">        string contentType = "application/pdf";</w:t>
+            </w:r>
+          </w:p>
+          <w:p/>
+          <w:p>
+            <w:r>
+              <w:t xml:space="preserve">        // Define the file name for download</w:t>
+            </w:r>
+          </w:p>
+          <w:p>
+            <w:r>
+              <w:t xml:space="preserve">        string fileName = "Output.pdf";</w:t>
+            </w:r>
+          </w:p>
+          <w:p/>
+          <w:p>
+            <w:r>
+              <w:t xml:space="preserve">        // Create a FileContentResult object for the PDF</w:t>
+            </w:r>
+          </w:p>
+          <w:p>
+            <w:r>
+              <w:t xml:space="preserve">        FileContentResult fileResult = new FileContentResult(stream.ToArray(), contentType)</w:t>
+            </w:r>
+          </w:p>
+          <w:p>
+            <w:r>
+              <w:t xml:space="preserve">        {</w:t>
+            </w:r>
+          </w:p>
+          <w:p>
+            <w:r>
+              <w:t xml:space="preserve">            FileDownloadName = fileName</w:t>
+            </w:r>
+          </w:p>
+          <w:p>
+            <w:r>
+              <w:t xml:space="preserve">        };</w:t>
+            </w:r>
+          </w:p>
+          <w:p/>
+          <w:p>
+            <w:r>
+              <w:t xml:space="preserve">        // Return the file result</w:t>
+            </w:r>
+          </w:p>
+          <w:p>
+            <w:r>
+              <w:t xml:space="preserve">        return fileResult;</w:t>
+            </w:r>
+          </w:p>
+          <w:p>
+            <w:r>
+              <w:t xml:space="preserve">    }</w:t>
+            </w:r>
+          </w:p>
+          <w:p/>
+          <w:p>
+            <w:r>
+              <w:t xml:space="preserve">    // Close the document</w:t>
+            </w:r>
+          </w:p>
+          <w:p>
+            <w:r>
+              <w:t xml:space="preserve">    document.Close(true);</w:t>
+            </w:r>
+          </w:p>
+          <w:p>
+            <w:r>
+              <w:t>}</w:t>
+            </w:r>
+          </w:p>
+        </w:tc>
+      </w:tr>
+    </w:tbl>
     <w:p>
       <w:r>
         <w:lastRenderedPageBreak/>
@@ -601,242 +564,24 @@
       </w:r>
     </w:p>
     <w:p>
-      <w:proofErr w:type="spellStart"/>
-      <w:proofErr w:type="gramStart"/>
-      <w:r>
-        <w:t>stream.Position</w:t>
-      </w:r>
-      <w:proofErr w:type="spellEnd"/>
-      <w:proofErr w:type="gramEnd"/>
-      <w:r>
-        <w:t xml:space="preserve"> = </w:t>
-      </w:r>
-      <w:proofErr w:type="gramStart"/>
-      <w:r>
-        <w:t>0;</w:t>
-      </w:r>
-      <w:proofErr w:type="gramEnd"/>
-    </w:p>
-    <w:p>
-      <w:r>
-        <w:t> </w:t>
-      </w:r>
-    </w:p>
-    <w:p>
-      <w:r>
-        <w:t>//Close the documents</w:t>
-      </w:r>
-    </w:p>
-    <w:p>
-      <w:r>
-        <w:t> </w:t>
-      </w:r>
-    </w:p>
-    <w:p>
-      <w:proofErr w:type="spellStart"/>
-      <w:proofErr w:type="gramStart"/>
-      <w:r>
-        <w:t>document.</w:t>
-      </w:r>
-      <w:r>
-        <w:rPr>
-          <w:b/>
-          <w:bCs/>
-        </w:rPr>
-        <w:t>Close</w:t>
-      </w:r>
-      <w:proofErr w:type="spellEnd"/>
-      <w:proofErr w:type="gramEnd"/>
-      <w:r>
-        <w:t>(true</w:t>
-      </w:r>
-      <w:proofErr w:type="gramStart"/>
-      <w:r>
-        <w:t>);</w:t>
-      </w:r>
-      <w:proofErr w:type="gramEnd"/>
-    </w:p>
-    <w:p>
-      <w:r>
-        <w:t> </w:t>
-      </w:r>
-    </w:p>
-    <w:p>
-      <w:r>
-        <w:t xml:space="preserve">//Defining the </w:t>
-      </w:r>
-      <w:proofErr w:type="spellStart"/>
-      <w:r>
-        <w:t>ContentType</w:t>
-      </w:r>
-      <w:proofErr w:type="spellEnd"/>
-      <w:r>
-        <w:t xml:space="preserve"> for pdf file</w:t>
-      </w:r>
-    </w:p>
-    <w:p>
-      <w:r>
-        <w:t> </w:t>
-      </w:r>
-    </w:p>
-    <w:p>
-      <w:r>
-        <w:t xml:space="preserve">string </w:t>
-      </w:r>
-      <w:proofErr w:type="spellStart"/>
-      <w:r>
-        <w:t>contentType</w:t>
-      </w:r>
-      <w:proofErr w:type="spellEnd"/>
-      <w:r>
-        <w:t xml:space="preserve"> = "application/pdf</w:t>
-      </w:r>
-      <w:proofErr w:type="gramStart"/>
-      <w:r>
-        <w:t>";</w:t>
-      </w:r>
-      <w:proofErr w:type="gramEnd"/>
-    </w:p>
-    <w:p>
-      <w:r>
-        <w:t> </w:t>
-      </w:r>
-    </w:p>
-    <w:p>
-      <w:r>
-        <w:t>//Define the file name</w:t>
-      </w:r>
-    </w:p>
-    <w:p>
-      <w:r>
-        <w:t> </w:t>
-      </w:r>
-    </w:p>
-    <w:p>
-      <w:r>
-        <w:t xml:space="preserve">string </w:t>
-      </w:r>
-      <w:proofErr w:type="spellStart"/>
-      <w:r>
-        <w:t>fileName</w:t>
-      </w:r>
-      <w:proofErr w:type="spellEnd"/>
-      <w:r>
-        <w:t xml:space="preserve"> = "Output.pdf</w:t>
-      </w:r>
-      <w:proofErr w:type="gramStart"/>
-      <w:r>
-        <w:t>";</w:t>
-      </w:r>
-      <w:proofErr w:type="gramEnd"/>
-    </w:p>
-    <w:p>
-      <w:r>
-        <w:t> </w:t>
-      </w:r>
-    </w:p>
-    <w:p>
-      <w:r>
-        <w:t xml:space="preserve">//Creates a </w:t>
-      </w:r>
-      <w:proofErr w:type="spellStart"/>
-      <w:r>
-        <w:t>FileContentResult</w:t>
-      </w:r>
-      <w:proofErr w:type="spellEnd"/>
-      <w:r>
-        <w:t xml:space="preserve"> object by using the file contents, content type, and file name</w:t>
-      </w:r>
-    </w:p>
-    <w:p>
-      <w:r>
-        <w:t> </w:t>
-      </w:r>
-    </w:p>
-    <w:p>
-      <w:r>
-        <w:rPr>
-          <w:b/>
-          <w:bCs/>
-        </w:rPr>
-        <w:t>return</w:t>
-      </w:r>
-      <w:r>
-        <w:t xml:space="preserve"> </w:t>
-      </w:r>
-      <w:proofErr w:type="gramStart"/>
-      <w:r>
-        <w:rPr>
-          <w:b/>
-          <w:bCs/>
-        </w:rPr>
-        <w:t>File</w:t>
-      </w:r>
-      <w:r>
-        <w:t>(</w:t>
-      </w:r>
-      <w:proofErr w:type="gramEnd"/>
-      <w:r>
-        <w:t xml:space="preserve">stream, </w:t>
-      </w:r>
-      <w:proofErr w:type="spellStart"/>
-      <w:r>
-        <w:t>contentType</w:t>
-      </w:r>
-      <w:proofErr w:type="spellEnd"/>
-      <w:r>
-        <w:t xml:space="preserve">, </w:t>
-      </w:r>
-      <w:proofErr w:type="spellStart"/>
-      <w:r>
-        <w:t>fileName</w:t>
-      </w:r>
-      <w:proofErr w:type="spellEnd"/>
-      <w:proofErr w:type="gramStart"/>
-      <w:r>
-        <w:t>);</w:t>
-      </w:r>
-      <w:proofErr w:type="gramEnd"/>
-    </w:p>
-    <w:p>
-      <w:r>
-        <w:t> </w:t>
-      </w:r>
-    </w:p>
-    <w:p>
       <w:r>
         <w:t>A complete work sample for convert XPS document to PDF can be downloaded from </w:t>
       </w:r>
-      <w:proofErr w:type="spellStart"/>
-      <w:r>
-        <w:fldChar w:fldCharType="begin"/>
-      </w:r>
-      <w:r>
-        <w:instrText>HYPERLINK "https://www.syncfusion.com/downloads/support/directtrac/general/ze/XpsToPdfSample-1983802374.zip" \t "_blank"</w:instrText>
-      </w:r>
-      <w:r>
-        <w:fldChar w:fldCharType="separate"/>
-      </w:r>
-      <w:r>
-        <w:rPr>
-          <w:rStyle w:val="Hyperlink"/>
-        </w:rPr>
-        <w:t>XPSToPDFSample.Zip</w:t>
-      </w:r>
-      <w:proofErr w:type="spellEnd"/>
-      <w:r>
-        <w:rPr>
-          <w:rStyle w:val="Hyperlink"/>
-        </w:rPr>
+      <w:hyperlink r:id="rId10" w:tgtFrame="_blank" w:history="1">
+        <w:r>
+          <w:rPr>
+            <w:rStyle w:val="Hyperlink"/>
+          </w:rPr>
+          <w:t>XPSToPDFSample.Zip.</w:t>
+        </w:r>
+      </w:hyperlink>
+    </w:p>
+    <w:p>
+      <w:r>
+        <w:t>By executing the program, the output PDF document will be generated as shown below</w:t>
+      </w:r>
+      <w:r>
         <w:t>.</w:t>
-      </w:r>
-      <w:r>
-        <w:fldChar w:fldCharType="end"/>
-      </w:r>
-    </w:p>
-    <w:p>
-      <w:r>
-        <w:t>By executing the program, you will get the PDF document as follows.</w:t>
       </w:r>
     </w:p>
     <w:p>
@@ -845,6 +590,9 @@
         <w:t> </w:t>
       </w:r>
       <w:r>
+        <w:rPr>
+          <w:noProof/>
+        </w:rPr>
         <w:drawing>
           <wp:inline distT="0" distB="0" distL="0" distR="0" wp14:anchorId="3AA58E06" wp14:editId="5E84F16A">
             <wp:extent cx="5943600" cy="3977640"/>
@@ -863,7 +611,7 @@
                     </pic:cNvPicPr>
                   </pic:nvPicPr>
                   <pic:blipFill>
-                    <a:blip r:embed="rId10">
+                    <a:blip r:embed="rId11">
                       <a:extLst>
                         <a:ext uri="{28A0092B-C50C-407E-A947-70E740481C1C}">
                           <a14:useLocalDpi xmlns:a14="http://schemas.microsoft.com/office/drawing/2010/main" val="0"/>
@@ -899,7 +647,7 @@
       <w:r>
         <w:t>Take a moment to peruse the </w:t>
       </w:r>
-      <w:hyperlink r:id="rId11" w:anchor="converting-xps-document-to-pdf" w:tgtFrame="_blank" w:history="1">
+      <w:hyperlink r:id="rId12" w:anchor="converting-xps-document-to-pdf" w:tgtFrame="_blank" w:history="1">
         <w:r>
           <w:rPr>
             <w:rStyle w:val="Hyperlink"/>
@@ -908,31 +656,20 @@
         </w:r>
       </w:hyperlink>
       <w:r>
-        <w:t xml:space="preserve">, where you will find other options like </w:t>
-      </w:r>
-      <w:proofErr w:type="spellStart"/>
-      <w:r>
-        <w:t>convert</w:t>
-      </w:r>
-      <w:hyperlink r:id="rId12" w:anchor="converting-word-documents-to-pdf" w:tgtFrame="_blank" w:history="1">
+        <w:t>, where you will find other options like convert</w:t>
+      </w:r>
+      <w:hyperlink r:id="rId13" w:anchor="converting-word-documents-to-pdf" w:tgtFrame="_blank" w:history="1">
         <w:r>
           <w:rPr>
             <w:rStyle w:val="Hyperlink"/>
           </w:rPr>
-          <w:t>word</w:t>
-        </w:r>
-        <w:proofErr w:type="spellEnd"/>
-        <w:r>
-          <w:rPr>
-            <w:rStyle w:val="Hyperlink"/>
-          </w:rPr>
-          <w:t xml:space="preserve"> to pdf</w:t>
+          <w:t>word to pdf</w:t>
         </w:r>
       </w:hyperlink>
       <w:r>
         <w:t>, convert </w:t>
       </w:r>
-      <w:hyperlink r:id="rId13" w:anchor="converting-excel-documents-to-pdf" w:tgtFrame="_blank" w:history="1">
+      <w:hyperlink r:id="rId14" w:anchor="converting-excel-documents-to-pdf" w:tgtFrame="_blank" w:history="1">
         <w:r>
           <w:rPr>
             <w:rStyle w:val="Hyperlink"/>
@@ -943,7 +680,7 @@
       <w:r>
         <w:t> ,convert </w:t>
       </w:r>
-      <w:hyperlink r:id="rId14" w:anchor="converting-rtf-documents-to-pdf" w:tgtFrame="_blank" w:history="1">
+      <w:hyperlink r:id="rId15" w:anchor="converting-rtf-documents-to-pdf" w:tgtFrame="_blank" w:history="1">
         <w:r>
           <w:rPr>
             <w:rStyle w:val="Hyperlink"/>
@@ -954,7 +691,7 @@
       <w:r>
         <w:t>  and convert </w:t>
       </w:r>
-      <w:hyperlink r:id="rId15" w:anchor="converting-tiff-to-pdf" w:tgtFrame="_blank" w:history="1">
+      <w:hyperlink r:id="rId16" w:anchor="converting-tiff-to-pdf" w:tgtFrame="_blank" w:history="1">
         <w:r>
           <w:rPr>
             <w:rStyle w:val="Hyperlink"/>
@@ -964,22 +701,6 @@
       </w:hyperlink>
       <w:r>
         <w:t>.</w:t>
-      </w:r>
-    </w:p>
-    <w:p>
-      <w:r>
-        <w:t>Click </w:t>
-      </w:r>
-      <w:hyperlink r:id="rId16" w:tgtFrame="_blank" w:history="1">
-        <w:r>
-          <w:rPr>
-            <w:rStyle w:val="Hyperlink"/>
-          </w:rPr>
-          <w:t>here</w:t>
-        </w:r>
-      </w:hyperlink>
-      <w:r>
-        <w:t> to explore the rich set of Syncfusion Essential® PDF features.</w:t>
       </w:r>
     </w:p>
     <w:p>
@@ -1060,26 +781,37 @@
     </w:p>
     <w:p>
       <w:r>
-        <w:t>Starting with v16.2.0.x, if you reference Syncfusion® assemblies from trial setup or from the NuGet feed, include a license key in your projects. Refer to </w:t>
-      </w:r>
-      <w:hyperlink r:id="rId22" w:tgtFrame="_blank" w:history="1">
+        <w:t xml:space="preserve">Starting with version </w:t>
+      </w:r>
+      <w:r>
+        <w:rPr>
+          <w:b/>
+          <w:bCs/>
+        </w:rPr>
+        <w:t>16.2.0.x</w:t>
+      </w:r>
+      <w:r>
+        <w:t>, if you reference Syncfusion® assemblies from the trial setup or the NuGet feed, you must include a valid license key in your projects.</w:t>
+      </w:r>
+      <w:r>
+        <w:br/>
+        <w:t xml:space="preserve">Refer to the </w:t>
+      </w:r>
+      <w:hyperlink r:id="rId22" w:history="1">
         <w:r>
           <w:rPr>
             <w:rStyle w:val="Hyperlink"/>
           </w:rPr>
-          <w:t>link</w:t>
+          <w:t>documentation</w:t>
         </w:r>
       </w:hyperlink>
       <w:r>
-        <w:t xml:space="preserve"> to learn about generating </w:t>
-      </w:r>
+        <w:t xml:space="preserve"> to learn how to generate and register the Syncfusion® license key in your application to use the components without displaying a trial message.</w:t>
+      </w:r>
+    </w:p>
+    <w:p>
       <w:r>
         <w:lastRenderedPageBreak/>
-        <w:t>and registering Syncfusion® license key in your application to use the components without trail message.</w:t>
-      </w:r>
-    </w:p>
-    <w:p>
-      <w:r>
         <w:t> </w:t>
       </w:r>
     </w:p>
@@ -1093,26 +825,13 @@
         <w:rPr>
           <w:b/>
           <w:bCs/>
-          <w:lang/>
         </w:rPr>
         <w:t>Conclusion</w:t>
       </w:r>
     </w:p>
     <w:p>
       <w:r>
-        <w:rPr>
-          <w:lang/>
-        </w:rPr>
-        <w:t>I hope you enjoyed learning about </w:t>
-      </w:r>
-      <w:r>
-        <w:t>h</w:t>
-      </w:r>
-      <w:r>
-        <w:rPr>
-          <w:lang/>
-        </w:rPr>
-        <w:t>ow </w:t>
+        <w:t>I hope you enjoyed learning about how </w:t>
       </w:r>
       <w:r>
         <w:rPr>
@@ -1121,10 +840,7 @@
         <w:t>t</w:t>
       </w:r>
       <w:r>
-        <w:rPr>
-          <w:lang/>
-        </w:rPr>
-        <w:t>o convert XPS to PDF document in ASP.NET Core</w:t>
+        <w:t>o convert XPS to PDF document in .NET Core</w:t>
       </w:r>
       <w:r>
         <w:rPr>
@@ -1135,9 +851,6 @@
     </w:p>
     <w:p>
       <w:r>
-        <w:rPr>
-          <w:lang/>
-        </w:rPr>
         <w:t>You can refer to our </w:t>
       </w:r>
       <w:hyperlink r:id="rId23" w:tgtFrame="_blank" w:history="1">
@@ -1147,32 +860,11 @@
             <w:b/>
             <w:bCs/>
           </w:rPr>
-          <w:t>ASP.NET Core PDF</w:t>
-        </w:r>
-        <w:r>
-          <w:rPr>
-            <w:rStyle w:val="Hyperlink"/>
-            <w:b/>
-            <w:bCs/>
-            <w:lang/>
-          </w:rPr>
-          <w:t> feature tour</w:t>
+          <w:t>ASP.NET Core PDF feature tour</w:t>
         </w:r>
       </w:hyperlink>
       <w:r>
-        <w:rPr>
-          <w:lang/>
-        </w:rPr>
-        <w:t> page to know about its other groundbreaking feature representations and </w:t>
-      </w:r>
-      <w:r>
-        <w:t>documentation</w:t>
-      </w:r>
-      <w:r>
-        <w:rPr>
-          <w:lang/>
-        </w:rPr>
-        <w:t>, and how to quickly get started for configuration specifications. You can also explore our </w:t>
+        <w:t> page to know about its other groundbreaking feature representations and documentation, and how to quickly get started for configuration specifications. You can also explore our </w:t>
       </w:r>
       <w:hyperlink r:id="rId24" w:tgtFrame="_blank" w:history="1">
         <w:r>
@@ -1197,23 +889,16 @@
             <w:rStyle w:val="Hyperlink"/>
             <w:b/>
             <w:bCs/>
-            <w:lang/>
           </w:rPr>
           <w:t>xample</w:t>
         </w:r>
       </w:hyperlink>
       <w:r>
-        <w:rPr>
-          <w:lang/>
-        </w:rPr>
         <w:t> to understand how to create and manipulate data.</w:t>
       </w:r>
     </w:p>
     <w:p>
       <w:r>
-        <w:rPr>
-          <w:lang/>
-        </w:rPr>
         <w:t>For current customers, you can check out our components from the </w:t>
       </w:r>
       <w:hyperlink r:id="rId25" w:tgtFrame="_blank" w:history="1">
@@ -1222,15 +907,11 @@
             <w:rStyle w:val="Hyperlink"/>
             <w:b/>
             <w:bCs/>
-            <w:lang/>
           </w:rPr>
           <w:t>License and Downloads</w:t>
         </w:r>
       </w:hyperlink>
       <w:r>
-        <w:rPr>
-          <w:lang/>
-        </w:rPr>
         <w:t> page. If you are new to Syncfusion®, you can try our 30-day </w:t>
       </w:r>
       <w:hyperlink r:id="rId26" w:tgtFrame="_blank" w:history="1">
@@ -1239,23 +920,16 @@
             <w:rStyle w:val="Hyperlink"/>
             <w:b/>
             <w:bCs/>
-            <w:lang/>
           </w:rPr>
           <w:t>free trial </w:t>
         </w:r>
       </w:hyperlink>
       <w:r>
-        <w:rPr>
-          <w:lang/>
-        </w:rPr>
         <w:t>to check out our other controls.</w:t>
       </w:r>
     </w:p>
     <w:p>
       <w:r>
-        <w:rPr>
-          <w:lang/>
-        </w:rPr>
         <w:t>If you have any queries or require clarifications, please let us know in the comments section below. You can also contact us through our </w:t>
       </w:r>
       <w:hyperlink r:id="rId27" w:tgtFrame="_blank" w:history="1">
@@ -1264,15 +938,11 @@
             <w:rStyle w:val="Hyperlink"/>
             <w:b/>
             <w:bCs/>
-            <w:lang/>
           </w:rPr>
           <w:t>support forums</w:t>
         </w:r>
       </w:hyperlink>
       <w:r>
-        <w:rPr>
-          <w:lang/>
-        </w:rPr>
         <w:t>, </w:t>
       </w:r>
       <w:hyperlink r:id="rId28" w:tgtFrame="_blank" w:history="1">
@@ -1281,15 +951,11 @@
             <w:rStyle w:val="Hyperlink"/>
             <w:b/>
             <w:bCs/>
-            <w:lang/>
           </w:rPr>
           <w:t>Direct-Trac</w:t>
         </w:r>
       </w:hyperlink>
       <w:r>
-        <w:rPr>
-          <w:lang/>
-        </w:rPr>
         <w:t>, or </w:t>
       </w:r>
       <w:hyperlink r:id="rId29" w:tgtFrame="_blank" w:history="1">
@@ -1298,15 +964,11 @@
             <w:rStyle w:val="Hyperlink"/>
             <w:b/>
             <w:bCs/>
-            <w:lang/>
           </w:rPr>
           <w:t>feedback portal</w:t>
         </w:r>
       </w:hyperlink>
       <w:r>
-        <w:rPr>
-          <w:lang/>
-        </w:rPr>
         <w:t>. We are always happy to assist you!</w:t>
       </w:r>
     </w:p>
@@ -1437,6 +1099,119 @@
     </w:lvl>
   </w:abstractNum>
   <w:abstractNum w:abstractNumId="1" w15:restartNumberingAfterBreak="0">
+    <w:nsid w:val="24854734"/>
+    <w:multiLevelType w:val="multilevel"/>
+    <w:tmpl w:val="907210EE"/>
+    <w:lvl w:ilvl="0">
+      <w:start w:val="4"/>
+      <w:numFmt w:val="decimal"/>
+      <w:lvlText w:val="%1."/>
+      <w:lvlJc w:val="left"/>
+      <w:pPr>
+        <w:tabs>
+          <w:tab w:val="num" w:pos="720"/>
+        </w:tabs>
+        <w:ind w:left="720" w:hanging="360"/>
+      </w:pPr>
+    </w:lvl>
+    <w:lvl w:ilvl="1" w:tentative="1">
+      <w:start w:val="1"/>
+      <w:numFmt w:val="decimal"/>
+      <w:lvlText w:val="%2."/>
+      <w:lvlJc w:val="left"/>
+      <w:pPr>
+        <w:tabs>
+          <w:tab w:val="num" w:pos="1440"/>
+        </w:tabs>
+        <w:ind w:left="1440" w:hanging="360"/>
+      </w:pPr>
+    </w:lvl>
+    <w:lvl w:ilvl="2" w:tentative="1">
+      <w:start w:val="1"/>
+      <w:numFmt w:val="decimal"/>
+      <w:lvlText w:val="%3."/>
+      <w:lvlJc w:val="left"/>
+      <w:pPr>
+        <w:tabs>
+          <w:tab w:val="num" w:pos="2160"/>
+        </w:tabs>
+        <w:ind w:left="2160" w:hanging="360"/>
+      </w:pPr>
+    </w:lvl>
+    <w:lvl w:ilvl="3" w:tentative="1">
+      <w:start w:val="1"/>
+      <w:numFmt w:val="decimal"/>
+      <w:lvlText w:val="%4."/>
+      <w:lvlJc w:val="left"/>
+      <w:pPr>
+        <w:tabs>
+          <w:tab w:val="num" w:pos="2880"/>
+        </w:tabs>
+        <w:ind w:left="2880" w:hanging="360"/>
+      </w:pPr>
+    </w:lvl>
+    <w:lvl w:ilvl="4" w:tentative="1">
+      <w:start w:val="1"/>
+      <w:numFmt w:val="decimal"/>
+      <w:lvlText w:val="%5."/>
+      <w:lvlJc w:val="left"/>
+      <w:pPr>
+        <w:tabs>
+          <w:tab w:val="num" w:pos="3600"/>
+        </w:tabs>
+        <w:ind w:left="3600" w:hanging="360"/>
+      </w:pPr>
+    </w:lvl>
+    <w:lvl w:ilvl="5" w:tentative="1">
+      <w:start w:val="1"/>
+      <w:numFmt w:val="decimal"/>
+      <w:lvlText w:val="%6."/>
+      <w:lvlJc w:val="left"/>
+      <w:pPr>
+        <w:tabs>
+          <w:tab w:val="num" w:pos="4320"/>
+        </w:tabs>
+        <w:ind w:left="4320" w:hanging="360"/>
+      </w:pPr>
+    </w:lvl>
+    <w:lvl w:ilvl="6" w:tentative="1">
+      <w:start w:val="1"/>
+      <w:numFmt w:val="decimal"/>
+      <w:lvlText w:val="%7."/>
+      <w:lvlJc w:val="left"/>
+      <w:pPr>
+        <w:tabs>
+          <w:tab w:val="num" w:pos="5040"/>
+        </w:tabs>
+        <w:ind w:left="5040" w:hanging="360"/>
+      </w:pPr>
+    </w:lvl>
+    <w:lvl w:ilvl="7" w:tentative="1">
+      <w:start w:val="1"/>
+      <w:numFmt w:val="decimal"/>
+      <w:lvlText w:val="%8."/>
+      <w:lvlJc w:val="left"/>
+      <w:pPr>
+        <w:tabs>
+          <w:tab w:val="num" w:pos="5760"/>
+        </w:tabs>
+        <w:ind w:left="5760" w:hanging="360"/>
+      </w:pPr>
+    </w:lvl>
+    <w:lvl w:ilvl="8" w:tentative="1">
+      <w:start w:val="1"/>
+      <w:numFmt w:val="decimal"/>
+      <w:lvlText w:val="%9."/>
+      <w:lvlJc w:val="left"/>
+      <w:pPr>
+        <w:tabs>
+          <w:tab w:val="num" w:pos="6480"/>
+        </w:tabs>
+        <w:ind w:left="6480" w:hanging="360"/>
+      </w:pPr>
+    </w:lvl>
+  </w:abstractNum>
+  <w:abstractNum w:abstractNumId="2" w15:restartNumberingAfterBreak="0">
     <w:nsid w:val="28590CCA"/>
     <w:multiLevelType w:val="multilevel"/>
     <w:tmpl w:val="C71ABB8E"/>
@@ -1549,7 +1324,7 @@
       </w:pPr>
     </w:lvl>
   </w:abstractNum>
-  <w:abstractNum w:abstractNumId="2" w15:restartNumberingAfterBreak="0">
+  <w:abstractNum w:abstractNumId="3" w15:restartNumberingAfterBreak="0">
     <w:nsid w:val="58FA46F3"/>
     <w:multiLevelType w:val="multilevel"/>
     <w:tmpl w:val="2B4C4E44"/>
@@ -1662,7 +1437,7 @@
       </w:pPr>
     </w:lvl>
   </w:abstractNum>
-  <w:abstractNum w:abstractNumId="3" w15:restartNumberingAfterBreak="0">
+  <w:abstractNum w:abstractNumId="4" w15:restartNumberingAfterBreak="0">
     <w:nsid w:val="6EBD2756"/>
     <w:multiLevelType w:val="multilevel"/>
     <w:tmpl w:val="73CE107C"/>
@@ -1776,16 +1551,19 @@
     </w:lvl>
   </w:abstractNum>
   <w:num w:numId="1" w16cid:durableId="1689335660">
-    <w:abstractNumId w:val="1"/>
+    <w:abstractNumId w:val="2"/>
   </w:num>
   <w:num w:numId="2" w16cid:durableId="1461461583">
-    <w:abstractNumId w:val="3"/>
+    <w:abstractNumId w:val="4"/>
   </w:num>
   <w:num w:numId="3" w16cid:durableId="1926839200">
-    <w:abstractNumId w:val="2"/>
+    <w:abstractNumId w:val="3"/>
   </w:num>
   <w:num w:numId="4" w16cid:durableId="270430653">
     <w:abstractNumId w:val="0"/>
+  </w:num>
+  <w:num w:numId="5" w16cid:durableId="1828210454">
+    <w:abstractNumId w:val="1"/>
   </w:num>
 </w:numbering>
 </file>
@@ -2729,6 +2507,25 @@
       <w:shd w:val="clear" w:color="auto" w:fill="E1DFDD"/>
     </w:rPr>
   </w:style>
+  <w:style w:type="table" w:styleId="TableGrid">
+    <w:name w:val="Table Grid"/>
+    <w:basedOn w:val="TableNormal"/>
+    <w:uiPriority w:val="39"/>
+    <w:rsid w:val="003757A6"/>
+    <w:pPr>
+      <w:spacing w:after="0" w:line="240" w:lineRule="auto"/>
+    </w:pPr>
+    <w:tblPr>
+      <w:tblBorders>
+        <w:top w:val="single" w:sz="4" w:space="0" w:color="auto"/>
+        <w:left w:val="single" w:sz="4" w:space="0" w:color="auto"/>
+        <w:bottom w:val="single" w:sz="4" w:space="0" w:color="auto"/>
+        <w:right w:val="single" w:sz="4" w:space="0" w:color="auto"/>
+        <w:insideH w:val="single" w:sz="4" w:space="0" w:color="auto"/>
+        <w:insideV w:val="single" w:sz="4" w:space="0" w:color="auto"/>
+      </w:tblBorders>
+    </w:tblPr>
+  </w:style>
 </w:styles>
 </file>
 

</xml_diff>